<commit_message>
Ajout de Titre de l'interfaces
</commit_message>
<xml_diff>
--- a/Rapport Projet Fin D'etude.docx
+++ b/Rapport Projet Fin D'etude.docx
@@ -506,6 +506,7 @@
           <w:lang w:val="en-US"/>
         </w:rPr>
       </w:pPr>
+      <w:proofErr w:type="spellStart"/>
       <w:r>
         <w:rPr>
           <w:rFonts w:ascii="Times New Roman" w:eastAsia="Calibri" w:hAnsi="Times New Roman" w:cs="Times New Roman"/>
@@ -517,8 +518,9 @@
           <w:szCs w:val="32"/>
           <w:lang w:val="en-US"/>
         </w:rPr>
-        <w:t xml:space="preserve">Elaboré </w:t>
-      </w:r>
+        <w:t>Elaboré</w:t>
+      </w:r>
+      <w:proofErr w:type="spellEnd"/>
       <w:r>
         <w:rPr>
           <w:rFonts w:ascii="Times New Roman" w:eastAsia="Calibri" w:hAnsi="Times New Roman" w:cs="Times New Roman"/>
@@ -530,6 +532,19 @@
           <w:szCs w:val="32"/>
           <w:lang w:val="en-US"/>
         </w:rPr>
+        <w:t xml:space="preserve"> </w:t>
+      </w:r>
+      <w:r>
+        <w:rPr>
+          <w:rFonts w:ascii="Times New Roman" w:eastAsia="Calibri" w:hAnsi="Times New Roman" w:cs="Times New Roman"/>
+          <w:b/>
+          <w:bCs/>
+          <w:i/>
+          <w:iCs/>
+          <w:sz w:val="32"/>
+          <w:szCs w:val="32"/>
+          <w:lang w:val="en-US"/>
+        </w:rPr>
         <w:t>par:</w:t>
       </w:r>
     </w:p>
@@ -564,8 +579,9 @@
           <w:szCs w:val="28"/>
           <w:lang w:val="en-US"/>
         </w:rPr>
-        <w:t xml:space="preserve">Ebby Cheikhna Sidiboubacar </w:t>
-      </w:r>
+        <w:t xml:space="preserve">Ebby </w:t>
+      </w:r>
+      <w:proofErr w:type="spellStart"/>
       <w:r>
         <w:rPr>
           <w:rFonts w:ascii="Times New Roman" w:eastAsia="Calibri" w:hAnsi="Times New Roman" w:cs="Times New Roman"/>
@@ -577,18 +593,10 @@
           <w:szCs w:val="28"/>
           <w:lang w:val="en-US"/>
         </w:rPr>
-        <w:t>I19112</w:t>
-      </w:r>
-    </w:p>
-    <w:p>
-      <w:pPr>
-        <w:pStyle w:val="Paragraphedeliste"/>
-        <w:numPr>
-          <w:ilvl w:val="0"/>
-          <w:numId w:val="1"/>
-        </w:numPr>
-        <w:ind w:right="-1008"/>
-        <w:jc w:val="both"/>
+        <w:t>Cheikhna</w:t>
+      </w:r>
+      <w:proofErr w:type="spellEnd"/>
+      <w:r>
         <w:rPr>
           <w:rFonts w:ascii="Times New Roman" w:eastAsia="Calibri" w:hAnsi="Times New Roman" w:cs="Times New Roman"/>
           <w:b/>
@@ -599,7 +607,9 @@
           <w:szCs w:val="28"/>
           <w:lang w:val="en-US"/>
         </w:rPr>
-      </w:pPr>
+        <w:t xml:space="preserve"> </w:t>
+      </w:r>
+      <w:proofErr w:type="spellStart"/>
       <w:r>
         <w:rPr>
           <w:rFonts w:ascii="Times New Roman" w:eastAsia="Calibri" w:hAnsi="Times New Roman" w:cs="Times New Roman"/>
@@ -611,8 +621,9 @@
           <w:szCs w:val="28"/>
           <w:lang w:val="en-US"/>
         </w:rPr>
-        <w:t>Mohamed Sidiya M’Boirik</w:t>
-      </w:r>
+        <w:t>Sidiboubacar</w:t>
+      </w:r>
+      <w:proofErr w:type="spellEnd"/>
       <w:r>
         <w:rPr>
           <w:rFonts w:ascii="Times New Roman" w:eastAsia="Calibri" w:hAnsi="Times New Roman" w:cs="Times New Roman"/>
@@ -624,18 +635,9 @@
           <w:szCs w:val="28"/>
           <w:lang w:val="en-US"/>
         </w:rPr>
-        <w:t xml:space="preserve"> I18939</w:t>
-      </w:r>
-    </w:p>
-    <w:p>
-      <w:pPr>
-        <w:pStyle w:val="Paragraphedeliste"/>
-        <w:numPr>
-          <w:ilvl w:val="0"/>
-          <w:numId w:val="1"/>
-        </w:numPr>
-        <w:ind w:right="-1008"/>
-        <w:jc w:val="both"/>
+        <w:t xml:space="preserve"> </w:t>
+      </w:r>
+      <w:r>
         <w:rPr>
           <w:rFonts w:ascii="Times New Roman" w:eastAsia="Calibri" w:hAnsi="Times New Roman" w:cs="Times New Roman"/>
           <w:b/>
@@ -646,8 +648,18 @@
           <w:szCs w:val="28"/>
           <w:lang w:val="en-US"/>
         </w:rPr>
-      </w:pPr>
-      <w:r>
+        <w:t>I19112</w:t>
+      </w:r>
+    </w:p>
+    <w:p>
+      <w:pPr>
+        <w:pStyle w:val="Paragraphedeliste"/>
+        <w:numPr>
+          <w:ilvl w:val="0"/>
+          <w:numId w:val="1"/>
+        </w:numPr>
+        <w:ind w:right="-1008"/>
+        <w:jc w:val="both"/>
         <w:rPr>
           <w:rFonts w:ascii="Times New Roman" w:eastAsia="Calibri" w:hAnsi="Times New Roman" w:cs="Times New Roman"/>
           <w:b/>
@@ -658,8 +670,7 @@
           <w:szCs w:val="28"/>
           <w:lang w:val="en-US"/>
         </w:rPr>
-        <w:t>Isshagh Alla Menih</w:t>
-      </w:r>
+      </w:pPr>
       <w:r>
         <w:rPr>
           <w:rFonts w:ascii="Times New Roman" w:eastAsia="Calibri" w:hAnsi="Times New Roman" w:cs="Times New Roman"/>
@@ -671,6 +682,167 @@
           <w:szCs w:val="28"/>
           <w:lang w:val="en-US"/>
         </w:rPr>
+        <w:t xml:space="preserve">Mohamed </w:t>
+      </w:r>
+      <w:proofErr w:type="spellStart"/>
+      <w:r>
+        <w:rPr>
+          <w:rFonts w:ascii="Times New Roman" w:eastAsia="Calibri" w:hAnsi="Times New Roman" w:cs="Times New Roman"/>
+          <w:b/>
+          <w:bCs/>
+          <w:i/>
+          <w:iCs/>
+          <w:sz w:val="28"/>
+          <w:szCs w:val="28"/>
+          <w:lang w:val="en-US"/>
+        </w:rPr>
+        <w:t>Sidiya</w:t>
+      </w:r>
+      <w:proofErr w:type="spellEnd"/>
+      <w:r>
+        <w:rPr>
+          <w:rFonts w:ascii="Times New Roman" w:eastAsia="Calibri" w:hAnsi="Times New Roman" w:cs="Times New Roman"/>
+          <w:b/>
+          <w:bCs/>
+          <w:i/>
+          <w:iCs/>
+          <w:sz w:val="28"/>
+          <w:szCs w:val="28"/>
+          <w:lang w:val="en-US"/>
+        </w:rPr>
+        <w:t xml:space="preserve"> </w:t>
+      </w:r>
+      <w:proofErr w:type="spellStart"/>
+      <w:r>
+        <w:rPr>
+          <w:rFonts w:ascii="Times New Roman" w:eastAsia="Calibri" w:hAnsi="Times New Roman" w:cs="Times New Roman"/>
+          <w:b/>
+          <w:bCs/>
+          <w:i/>
+          <w:iCs/>
+          <w:sz w:val="28"/>
+          <w:szCs w:val="28"/>
+          <w:lang w:val="en-US"/>
+        </w:rPr>
+        <w:t>M’Boirik</w:t>
+      </w:r>
+      <w:proofErr w:type="spellEnd"/>
+      <w:r>
+        <w:rPr>
+          <w:rFonts w:ascii="Times New Roman" w:eastAsia="Calibri" w:hAnsi="Times New Roman" w:cs="Times New Roman"/>
+          <w:b/>
+          <w:bCs/>
+          <w:i/>
+          <w:iCs/>
+          <w:sz w:val="28"/>
+          <w:szCs w:val="28"/>
+          <w:lang w:val="en-US"/>
+        </w:rPr>
+        <w:t xml:space="preserve"> I18939</w:t>
+      </w:r>
+    </w:p>
+    <w:p>
+      <w:pPr>
+        <w:pStyle w:val="Paragraphedeliste"/>
+        <w:numPr>
+          <w:ilvl w:val="0"/>
+          <w:numId w:val="1"/>
+        </w:numPr>
+        <w:ind w:right="-1008"/>
+        <w:jc w:val="both"/>
+        <w:rPr>
+          <w:rFonts w:ascii="Times New Roman" w:eastAsia="Calibri" w:hAnsi="Times New Roman" w:cs="Times New Roman"/>
+          <w:b/>
+          <w:bCs/>
+          <w:i/>
+          <w:iCs/>
+          <w:sz w:val="28"/>
+          <w:szCs w:val="28"/>
+          <w:lang w:val="en-US"/>
+        </w:rPr>
+      </w:pPr>
+      <w:proofErr w:type="spellStart"/>
+      <w:r>
+        <w:rPr>
+          <w:rFonts w:ascii="Times New Roman" w:eastAsia="Calibri" w:hAnsi="Times New Roman" w:cs="Times New Roman"/>
+          <w:b/>
+          <w:bCs/>
+          <w:i/>
+          <w:iCs/>
+          <w:sz w:val="28"/>
+          <w:szCs w:val="28"/>
+          <w:lang w:val="en-US"/>
+        </w:rPr>
+        <w:t>Isshagh</w:t>
+      </w:r>
+      <w:proofErr w:type="spellEnd"/>
+      <w:r>
+        <w:rPr>
+          <w:rFonts w:ascii="Times New Roman" w:eastAsia="Calibri" w:hAnsi="Times New Roman" w:cs="Times New Roman"/>
+          <w:b/>
+          <w:bCs/>
+          <w:i/>
+          <w:iCs/>
+          <w:sz w:val="28"/>
+          <w:szCs w:val="28"/>
+          <w:lang w:val="en-US"/>
+        </w:rPr>
+        <w:t xml:space="preserve"> </w:t>
+      </w:r>
+      <w:proofErr w:type="spellStart"/>
+      <w:r>
+        <w:rPr>
+          <w:rFonts w:ascii="Times New Roman" w:eastAsia="Calibri" w:hAnsi="Times New Roman" w:cs="Times New Roman"/>
+          <w:b/>
+          <w:bCs/>
+          <w:i/>
+          <w:iCs/>
+          <w:sz w:val="28"/>
+          <w:szCs w:val="28"/>
+          <w:lang w:val="en-US"/>
+        </w:rPr>
+        <w:t>Alla</w:t>
+      </w:r>
+      <w:proofErr w:type="spellEnd"/>
+      <w:r>
+        <w:rPr>
+          <w:rFonts w:ascii="Times New Roman" w:eastAsia="Calibri" w:hAnsi="Times New Roman" w:cs="Times New Roman"/>
+          <w:b/>
+          <w:bCs/>
+          <w:i/>
+          <w:iCs/>
+          <w:sz w:val="28"/>
+          <w:szCs w:val="28"/>
+          <w:lang w:val="en-US"/>
+        </w:rPr>
+        <w:t xml:space="preserve"> </w:t>
+      </w:r>
+      <w:proofErr w:type="spellStart"/>
+      <w:r>
+        <w:rPr>
+          <w:rFonts w:ascii="Times New Roman" w:eastAsia="Calibri" w:hAnsi="Times New Roman" w:cs="Times New Roman"/>
+          <w:b/>
+          <w:bCs/>
+          <w:i/>
+          <w:iCs/>
+          <w:sz w:val="28"/>
+          <w:szCs w:val="28"/>
+          <w:lang w:val="en-US"/>
+        </w:rPr>
+        <w:t>Menih</w:t>
+      </w:r>
+      <w:proofErr w:type="spellEnd"/>
+      <w:r>
+        <w:rPr>
+          <w:rFonts w:ascii="Times New Roman" w:eastAsia="Calibri" w:hAnsi="Times New Roman" w:cs="Times New Roman"/>
+          <w:b/>
+          <w:bCs/>
+          <w:i/>
+          <w:iCs/>
+          <w:sz w:val="28"/>
+          <w:szCs w:val="28"/>
+          <w:lang w:val="en-US"/>
+        </w:rPr>
         <w:t xml:space="preserve"> I18919</w:t>
       </w:r>
     </w:p>
@@ -757,8 +929,42 @@
           <w:sz w:val="28"/>
           <w:szCs w:val="28"/>
         </w:rPr>
-        <w:t>Dr. Ahmed ould Sejad</w:t>
-      </w:r>
+        <w:t xml:space="preserve">Dr. Ahmed </w:t>
+      </w:r>
+      <w:proofErr w:type="spellStart"/>
+      <w:r>
+        <w:rPr>
+          <w:rFonts w:ascii="Times New Roman" w:hAnsi="Times New Roman" w:cs="Times New Roman"/>
+          <w:b/>
+          <w:bCs/>
+          <w:sz w:val="28"/>
+          <w:szCs w:val="28"/>
+        </w:rPr>
+        <w:t>ould</w:t>
+      </w:r>
+      <w:proofErr w:type="spellEnd"/>
+      <w:r>
+        <w:rPr>
+          <w:rFonts w:ascii="Times New Roman" w:hAnsi="Times New Roman" w:cs="Times New Roman"/>
+          <w:b/>
+          <w:bCs/>
+          <w:sz w:val="28"/>
+          <w:szCs w:val="28"/>
+        </w:rPr>
+        <w:t xml:space="preserve"> </w:t>
+      </w:r>
+      <w:proofErr w:type="spellStart"/>
+      <w:r>
+        <w:rPr>
+          <w:rFonts w:ascii="Times New Roman" w:hAnsi="Times New Roman" w:cs="Times New Roman"/>
+          <w:b/>
+          <w:bCs/>
+          <w:sz w:val="28"/>
+          <w:szCs w:val="28"/>
+        </w:rPr>
+        <w:t>Sejad</w:t>
+      </w:r>
+      <w:proofErr w:type="spellEnd"/>
     </w:p>
     <w:p>
       <w:pPr>
@@ -1129,7 +1335,43 @@
           <w:sz w:val="24"/>
           <w:szCs w:val="24"/>
         </w:rPr>
-        <w:t>Ensuite, nous tenons à adresser nos sincères remerciements à notre encadreur, le Dr. Ahmed Ould Sejad. Ses précieux conseils, son soutien constant et son engagement ont été essentiels pour la réalisation de ce travail. Sa disponibilité et son expertise ont grandement enrichi notre expérience de formation à l'Institut Supérieur de Comptabilité et d’Administration des Entreprises (ISCAE).</w:t>
+        <w:t xml:space="preserve">Ensuite, nous tenons à adresser nos sincères remerciements à notre encadreur, le Dr. Ahmed </w:t>
+      </w:r>
+      <w:proofErr w:type="spellStart"/>
+      <w:r>
+        <w:rPr>
+          <w:rFonts w:ascii="Times New Roman" w:hAnsi="Times New Roman" w:cs="Times New Roman"/>
+          <w:sz w:val="24"/>
+          <w:szCs w:val="24"/>
+        </w:rPr>
+        <w:t>Ould</w:t>
+      </w:r>
+      <w:proofErr w:type="spellEnd"/>
+      <w:r>
+        <w:rPr>
+          <w:rFonts w:ascii="Times New Roman" w:hAnsi="Times New Roman" w:cs="Times New Roman"/>
+          <w:sz w:val="24"/>
+          <w:szCs w:val="24"/>
+        </w:rPr>
+        <w:t xml:space="preserve"> </w:t>
+      </w:r>
+      <w:proofErr w:type="spellStart"/>
+      <w:r>
+        <w:rPr>
+          <w:rFonts w:ascii="Times New Roman" w:hAnsi="Times New Roman" w:cs="Times New Roman"/>
+          <w:sz w:val="24"/>
+          <w:szCs w:val="24"/>
+        </w:rPr>
+        <w:t>Sejad</w:t>
+      </w:r>
+      <w:proofErr w:type="spellEnd"/>
+      <w:r>
+        <w:rPr>
+          <w:rFonts w:ascii="Times New Roman" w:hAnsi="Times New Roman" w:cs="Times New Roman"/>
+          <w:sz w:val="24"/>
+          <w:szCs w:val="24"/>
+        </w:rPr>
+        <w:t>. Ses précieux conseils, son soutien constant et son engagement ont été essentiels pour la réalisation de ce travail. Sa disponibilité et son expertise ont grandement enrichi notre expérience de formation à l'Institut Supérieur de Comptabilité et d’Administration des Entreprises (ISCAE).</w:t>
       </w:r>
     </w:p>
     <w:p>
@@ -11526,7 +11768,39 @@
           <w:rFonts w:ascii="Times New Roman" w:eastAsia="Times New Roman" w:hAnsi="Times New Roman" w:cs="Times New Roman"/>
           <w:lang w:eastAsia="fr-FR"/>
         </w:rPr>
-        <w:t xml:space="preserve"> : Architecture "shared-nothing" permettant d'ajouter du matériel pour gérer l'augmentation du trafic. Utilisé par des sites comme Instagram et Disqus.</w:t>
+        <w:t xml:space="preserve"> : Architecture "</w:t>
+      </w:r>
+      <w:proofErr w:type="spellStart"/>
+      <w:r>
+        <w:rPr>
+          <w:rFonts w:ascii="Times New Roman" w:eastAsia="Times New Roman" w:hAnsi="Times New Roman" w:cs="Times New Roman"/>
+          <w:lang w:eastAsia="fr-FR"/>
+        </w:rPr>
+        <w:t>shared-nothing</w:t>
+      </w:r>
+      <w:proofErr w:type="spellEnd"/>
+      <w:r>
+        <w:rPr>
+          <w:rFonts w:ascii="Times New Roman" w:eastAsia="Times New Roman" w:hAnsi="Times New Roman" w:cs="Times New Roman"/>
+          <w:lang w:eastAsia="fr-FR"/>
+        </w:rPr>
+        <w:t xml:space="preserve">" permettant d'ajouter du matériel pour gérer l'augmentation du trafic. Utilisé par des sites comme Instagram et </w:t>
+      </w:r>
+      <w:proofErr w:type="spellStart"/>
+      <w:r>
+        <w:rPr>
+          <w:rFonts w:ascii="Times New Roman" w:eastAsia="Times New Roman" w:hAnsi="Times New Roman" w:cs="Times New Roman"/>
+          <w:lang w:eastAsia="fr-FR"/>
+        </w:rPr>
+        <w:t>Disqus</w:t>
+      </w:r>
+      <w:proofErr w:type="spellEnd"/>
+      <w:r>
+        <w:rPr>
+          <w:rFonts w:ascii="Times New Roman" w:eastAsia="Times New Roman" w:hAnsi="Times New Roman" w:cs="Times New Roman"/>
+          <w:lang w:eastAsia="fr-FR"/>
+        </w:rPr>
+        <w:t>.</w:t>
       </w:r>
     </w:p>
     <w:p>
@@ -13176,9 +13450,14 @@
         <w:fldChar w:fldCharType="end"/>
       </w:r>
       <w:r>
-        <w:t>: Logo Uml</w:t>
+        <w:t xml:space="preserve">: Logo </w:t>
+      </w:r>
+      <w:proofErr w:type="spellStart"/>
+      <w:r>
+        <w:t>Uml</w:t>
       </w:r>
       <w:bookmarkEnd w:id="59"/>
+      <w:proofErr w:type="spellEnd"/>
     </w:p>
     <w:p>
       <w:pPr>
@@ -15330,88 +15609,17 @@
     <w:p>
       <w:pPr>
         <w:pStyle w:val="Titre1"/>
-        <w:rPr>
-          <w:u w:val="single"/>
-        </w:rPr>
       </w:pPr>
       <w:bookmarkStart w:id="66" w:name="_Toc169475520"/>
-      <w:r>
-        <w:t xml:space="preserve">Chapitre </w:t>
-      </w:r>
-      <w:r>
-        <w:rPr>
-          <w:noProof/>
-        </w:rPr>
-        <w:fldChar w:fldCharType="begin"/>
-      </w:r>
-      <w:r>
-        <w:rPr>
-          <w:noProof/>
-        </w:rPr>
-        <w:instrText xml:space="preserve"> PAGEREF _Toc319769821 \h </w:instrText>
-      </w:r>
-      <w:r>
-        <w:rPr>
-          <w:noProof/>
-        </w:rPr>
-      </w:r>
-      <w:r>
-        <w:rPr>
-          <w:noProof/>
-        </w:rPr>
-        <w:fldChar w:fldCharType="separate"/>
-      </w:r>
-      <w:r>
-        <w:rPr>
-          <w:noProof/>
-        </w:rPr>
-        <w:t>V</w:t>
-      </w:r>
-      <w:r>
-        <w:rPr>
-          <w:noProof/>
-        </w:rPr>
-        <w:fldChar w:fldCharType="end"/>
-      </w:r>
-      <w:r>
-        <w:rPr>
-          <w:noProof/>
-        </w:rPr>
-        <w:t>I</w:t>
-      </w:r>
-      <w:r>
-        <w:t>.</w:t>
-      </w:r>
-      <w:r>
-        <w:t xml:space="preserve">  </w:t>
-      </w:r>
-      <w:r>
-        <w:rPr>
-          <w:b/>
-          <w:color w:val="44546A"/>
-          <w:u w:val="single" w:color="44546A"/>
-        </w:rPr>
-        <w:t>PRESENTATION DU SYST</w:t>
-      </w:r>
-      <w:r>
-        <w:rPr>
-          <w:rFonts w:ascii="Cambria" w:hAnsi="Cambria" w:cs="Cambria"/>
-          <w:b/>
-          <w:color w:val="44546A"/>
-          <w:u w:val="single" w:color="44546A"/>
-        </w:rPr>
-        <w:t>Ḕ</w:t>
-      </w:r>
-      <w:r>
-        <w:rPr>
-          <w:b/>
-          <w:color w:val="44546A"/>
-          <w:u w:val="single" w:color="44546A"/>
-        </w:rPr>
-        <w:t>ME</w:t>
-      </w:r>
-      <w:bookmarkEnd w:id="66"/>
-      <w:r>
+    </w:p>
+    <w:p>
+      <w:pPr>
+        <w:pStyle w:val="Titre1"/>
+      </w:pPr>
+    </w:p>
+    <w:p>
+      <w:pPr>
+        <w:pStyle w:val="Titre1"/>
         <w:rPr>
           <w:rFonts w:ascii="Times New Roman" w:hAnsi="Times New Roman"/>
           <w:b/>
@@ -15419,19 +15627,1656 @@
           <w:sz w:val="56"/>
           <w:u w:val="single" w:color="44546A"/>
         </w:rPr>
+      </w:pPr>
+      <w:r>
+        <w:lastRenderedPageBreak/>
+        <w:t xml:space="preserve">Chapitre </w:t>
+      </w:r>
+      <w:r>
+        <w:rPr>
+          <w:noProof/>
+        </w:rPr>
+        <w:fldChar w:fldCharType="begin"/>
+      </w:r>
+      <w:r>
+        <w:rPr>
+          <w:noProof/>
+        </w:rPr>
+        <w:instrText xml:space="preserve"> PAGEREF _Toc319769821 \h </w:instrText>
+      </w:r>
+      <w:r>
+        <w:rPr>
+          <w:noProof/>
+        </w:rPr>
+      </w:r>
+      <w:r>
+        <w:rPr>
+          <w:noProof/>
+        </w:rPr>
+        <w:fldChar w:fldCharType="separate"/>
+      </w:r>
+      <w:r>
+        <w:rPr>
+          <w:noProof/>
+        </w:rPr>
+        <w:t>V</w:t>
+      </w:r>
+      <w:r>
+        <w:rPr>
+          <w:noProof/>
+        </w:rPr>
+        <w:fldChar w:fldCharType="end"/>
+      </w:r>
+      <w:r>
+        <w:rPr>
+          <w:noProof/>
+        </w:rPr>
+        <w:t>I</w:t>
+      </w:r>
+      <w:r>
+        <w:t>.</w:t>
+      </w:r>
+      <w:r>
         <w:t xml:space="preserve">  </w:t>
       </w:r>
-    </w:p>
-    <w:p>
-      <w:pPr>
-        <w:jc w:val="both"/>
-      </w:pPr>
-    </w:p>
-    <w:p>
-      <w:pPr>
-        <w:jc w:val="both"/>
-      </w:pPr>
-    </w:p>
+      <w:r>
+        <w:rPr>
+          <w:b/>
+          <w:color w:val="44546A"/>
+          <w:u w:val="single" w:color="44546A"/>
+        </w:rPr>
+        <w:t>PRESENTATION DU SYST</w:t>
+      </w:r>
+      <w:r>
+        <w:rPr>
+          <w:rFonts w:ascii="Cambria" w:hAnsi="Cambria" w:cs="Cambria"/>
+          <w:b/>
+          <w:color w:val="44546A"/>
+          <w:u w:val="single" w:color="44546A"/>
+        </w:rPr>
+        <w:t>Ḕ</w:t>
+      </w:r>
+      <w:r>
+        <w:rPr>
+          <w:b/>
+          <w:color w:val="44546A"/>
+          <w:u w:val="single" w:color="44546A"/>
+        </w:rPr>
+        <w:t>ME</w:t>
+      </w:r>
+      <w:bookmarkEnd w:id="66"/>
+      <w:r>
+        <w:rPr>
+          <w:rFonts w:ascii="Times New Roman" w:hAnsi="Times New Roman"/>
+          <w:b/>
+          <w:color w:val="44546A"/>
+          <w:sz w:val="56"/>
+          <w:u w:val="single" w:color="44546A"/>
+        </w:rPr>
+        <w:t xml:space="preserve">  </w:t>
+      </w:r>
+    </w:p>
+    <w:p>
+      <w:pPr>
+        <w:pStyle w:val="Titre2"/>
+        <w:jc w:val="left"/>
+      </w:pPr>
+      <w:r>
+        <w:rPr>
+          <w:noProof/>
+          <w:sz w:val="36"/>
+          <w:szCs w:val="36"/>
+        </w:rPr>
+        <w:fldChar w:fldCharType="begin"/>
+      </w:r>
+      <w:r>
+        <w:rPr>
+          <w:noProof/>
+          <w:sz w:val="36"/>
+          <w:szCs w:val="36"/>
+        </w:rPr>
+        <w:instrText xml:space="preserve"> PAGEREF _Toc319769821 \h </w:instrText>
+      </w:r>
+      <w:r>
+        <w:rPr>
+          <w:noProof/>
+          <w:sz w:val="36"/>
+          <w:szCs w:val="36"/>
+        </w:rPr>
+      </w:r>
+      <w:r>
+        <w:rPr>
+          <w:noProof/>
+          <w:sz w:val="36"/>
+          <w:szCs w:val="36"/>
+        </w:rPr>
+        <w:fldChar w:fldCharType="separate"/>
+      </w:r>
+      <w:r>
+        <w:rPr>
+          <w:noProof/>
+          <w:sz w:val="36"/>
+          <w:szCs w:val="36"/>
+        </w:rPr>
+        <w:t>V</w:t>
+      </w:r>
+      <w:r>
+        <w:rPr>
+          <w:noProof/>
+          <w:sz w:val="36"/>
+          <w:szCs w:val="36"/>
+        </w:rPr>
+        <w:fldChar w:fldCharType="end"/>
+      </w:r>
+      <w:r>
+        <w:rPr>
+          <w:noProof/>
+          <w:sz w:val="36"/>
+          <w:szCs w:val="36"/>
+        </w:rPr>
+        <w:t>I</w:t>
+      </w:r>
+      <w:r>
+        <w:rPr>
+          <w:sz w:val="36"/>
+          <w:szCs w:val="36"/>
+        </w:rPr>
+        <w:t>.1.</w:t>
+      </w:r>
+      <w:r>
+        <w:t xml:space="preserve"> </w:t>
+      </w:r>
+      <w:r>
+        <w:rPr>
+          <w:sz w:val="36"/>
+          <w:szCs w:val="36"/>
+        </w:rPr>
+        <w:t>Introduction :</w:t>
+      </w:r>
+    </w:p>
+    <w:p>
+      <w:pPr>
+        <w:jc w:val="both"/>
+        <w:rPr>
+          <w:sz w:val="24"/>
+          <w:szCs w:val="24"/>
+        </w:rPr>
+      </w:pPr>
+      <w:r>
+        <w:rPr>
+          <w:sz w:val="24"/>
+          <w:szCs w:val="24"/>
+        </w:rPr>
+        <w:t>Au cours de ce chapitre, nous essaierons de faire une présentation générale de l'application. Cette présentation s'articulera sur les principaux types d'interfaces utilisateurs proposés par notre système. Rappelons qu'une interface utilisateur est une partie spécifique de l'application destinée à un utilisateur. Cette partie lui permettra d'interagir avec le système et de profiter des différentes fonctionnalités qui lui sont offertes.</w:t>
+      </w:r>
+    </w:p>
+    <w:p>
+      <w:pPr>
+        <w:jc w:val="both"/>
+        <w:rPr>
+          <w:sz w:val="24"/>
+          <w:szCs w:val="24"/>
+        </w:rPr>
+      </w:pPr>
+      <w:r>
+        <w:rPr>
+          <w:rFonts w:ascii="Times New Roman" w:eastAsia="Times New Roman" w:hAnsi="Times New Roman" w:cs="Times New Roman"/>
+          <w:sz w:val="24"/>
+          <w:szCs w:val="24"/>
+          <w:lang w:eastAsia="fr-FR"/>
+        </w:rPr>
+        <w:t>Notre application se divise en deux parties principales : l'interface web et l'interface mobile. Chacune de ces parties offre une expérience utilisateur adaptée à son environnement, tout en assurant une cohérence et une complémentarité des fonctionnalités.</w:t>
+      </w:r>
+    </w:p>
+    <w:p>
+      <w:pPr>
+        <w:jc w:val="both"/>
+        <w:rPr>
+          <w:lang w:eastAsia="fr-FR"/>
+        </w:rPr>
+      </w:pPr>
+    </w:p>
+    <w:p>
+      <w:pPr>
+        <w:pStyle w:val="Titre2"/>
+        <w:jc w:val="left"/>
+        <w:rPr>
+          <w:sz w:val="36"/>
+          <w:szCs w:val="36"/>
+        </w:rPr>
+      </w:pPr>
+      <w:r>
+        <w:rPr>
+          <w:noProof/>
+          <w:sz w:val="36"/>
+          <w:szCs w:val="36"/>
+        </w:rPr>
+        <w:fldChar w:fldCharType="begin"/>
+      </w:r>
+      <w:r>
+        <w:rPr>
+          <w:noProof/>
+          <w:sz w:val="36"/>
+          <w:szCs w:val="36"/>
+        </w:rPr>
+        <w:instrText xml:space="preserve"> PAGEREF _Toc319769821 \h </w:instrText>
+      </w:r>
+      <w:r>
+        <w:rPr>
+          <w:noProof/>
+          <w:sz w:val="36"/>
+          <w:szCs w:val="36"/>
+        </w:rPr>
+      </w:r>
+      <w:r>
+        <w:rPr>
+          <w:noProof/>
+          <w:sz w:val="36"/>
+          <w:szCs w:val="36"/>
+        </w:rPr>
+        <w:fldChar w:fldCharType="separate"/>
+      </w:r>
+      <w:r>
+        <w:rPr>
+          <w:noProof/>
+          <w:sz w:val="36"/>
+          <w:szCs w:val="36"/>
+        </w:rPr>
+        <w:t>V</w:t>
+      </w:r>
+      <w:r>
+        <w:rPr>
+          <w:noProof/>
+          <w:sz w:val="36"/>
+          <w:szCs w:val="36"/>
+        </w:rPr>
+        <w:fldChar w:fldCharType="end"/>
+      </w:r>
+      <w:r>
+        <w:rPr>
+          <w:noProof/>
+          <w:sz w:val="36"/>
+          <w:szCs w:val="36"/>
+        </w:rPr>
+        <w:t>I</w:t>
+      </w:r>
+      <w:r>
+        <w:rPr>
+          <w:sz w:val="36"/>
+          <w:szCs w:val="36"/>
+        </w:rPr>
+        <w:t>.2.</w:t>
+      </w:r>
+      <w:r>
+        <w:t xml:space="preserve"> </w:t>
+      </w:r>
+      <w:r>
+        <w:rPr>
+          <w:sz w:val="36"/>
+          <w:szCs w:val="36"/>
+        </w:rPr>
+        <w:t>Les Principales Interfaces graphique :</w:t>
+      </w:r>
+    </w:p>
+    <w:p>
+      <w:pPr>
+        <w:pStyle w:val="Titre3"/>
+        <w:jc w:val="both"/>
+      </w:pPr>
+      <w:r>
+        <w:rPr>
+          <w:noProof/>
+          <w:sz w:val="36"/>
+          <w:szCs w:val="36"/>
+        </w:rPr>
+        <w:fldChar w:fldCharType="begin"/>
+      </w:r>
+      <w:r>
+        <w:rPr>
+          <w:noProof/>
+          <w:sz w:val="36"/>
+          <w:szCs w:val="36"/>
+        </w:rPr>
+        <w:instrText xml:space="preserve"> PAGEREF _Toc319769821 \h </w:instrText>
+      </w:r>
+      <w:r>
+        <w:rPr>
+          <w:noProof/>
+          <w:sz w:val="36"/>
+          <w:szCs w:val="36"/>
+        </w:rPr>
+      </w:r>
+      <w:r>
+        <w:rPr>
+          <w:noProof/>
+          <w:sz w:val="36"/>
+          <w:szCs w:val="36"/>
+        </w:rPr>
+        <w:fldChar w:fldCharType="separate"/>
+      </w:r>
+      <w:r>
+        <w:rPr>
+          <w:noProof/>
+          <w:sz w:val="36"/>
+          <w:szCs w:val="36"/>
+        </w:rPr>
+        <w:t>V</w:t>
+      </w:r>
+      <w:r>
+        <w:rPr>
+          <w:noProof/>
+          <w:sz w:val="36"/>
+          <w:szCs w:val="36"/>
+        </w:rPr>
+        <w:fldChar w:fldCharType="end"/>
+      </w:r>
+      <w:r>
+        <w:rPr>
+          <w:noProof/>
+          <w:sz w:val="36"/>
+          <w:szCs w:val="36"/>
+        </w:rPr>
+        <w:t>I</w:t>
+      </w:r>
+      <w:r>
+        <w:rPr>
+          <w:sz w:val="36"/>
+          <w:szCs w:val="36"/>
+        </w:rPr>
+        <w:t>.2.</w:t>
+      </w:r>
+      <w:r>
+        <w:t xml:space="preserve"> </w:t>
+      </w:r>
+      <w:r>
+        <w:t>1</w:t>
+      </w:r>
+      <w:r>
+        <w:t>.</w:t>
+      </w:r>
+      <w:r>
+        <w:t xml:space="preserve"> </w:t>
+      </w:r>
+      <w:r>
+        <w:t>Interfaces graphique partie web :</w:t>
+      </w:r>
+    </w:p>
+    <w:p>
+      <w:pPr>
+        <w:rPr>
+          <w:lang w:eastAsia="fr-FR"/>
+        </w:rPr>
+      </w:pPr>
+    </w:p>
+    <w:p>
+      <w:pPr>
+        <w:pStyle w:val="Titre4"/>
+        <w:rPr>
+          <w:sz w:val="32"/>
+          <w:szCs w:val="32"/>
+        </w:rPr>
+      </w:pPr>
+      <w:r>
+        <w:rPr>
+          <w:noProof/>
+          <w:sz w:val="32"/>
+          <w:szCs w:val="32"/>
+        </w:rPr>
+        <w:fldChar w:fldCharType="begin"/>
+      </w:r>
+      <w:r>
+        <w:rPr>
+          <w:noProof/>
+          <w:sz w:val="32"/>
+          <w:szCs w:val="32"/>
+        </w:rPr>
+        <w:instrText xml:space="preserve"> PAGEREF _Toc319769821 \h </w:instrText>
+      </w:r>
+      <w:r>
+        <w:rPr>
+          <w:noProof/>
+          <w:sz w:val="32"/>
+          <w:szCs w:val="32"/>
+        </w:rPr>
+      </w:r>
+      <w:r>
+        <w:rPr>
+          <w:noProof/>
+          <w:sz w:val="32"/>
+          <w:szCs w:val="32"/>
+        </w:rPr>
+        <w:fldChar w:fldCharType="separate"/>
+      </w:r>
+      <w:r>
+        <w:rPr>
+          <w:noProof/>
+          <w:sz w:val="32"/>
+          <w:szCs w:val="32"/>
+        </w:rPr>
+        <w:t>V</w:t>
+      </w:r>
+      <w:r>
+        <w:rPr>
+          <w:noProof/>
+          <w:sz w:val="32"/>
+          <w:szCs w:val="32"/>
+        </w:rPr>
+        <w:fldChar w:fldCharType="end"/>
+      </w:r>
+      <w:r>
+        <w:rPr>
+          <w:noProof/>
+          <w:sz w:val="32"/>
+          <w:szCs w:val="32"/>
+        </w:rPr>
+        <w:t>I</w:t>
+      </w:r>
+      <w:r>
+        <w:rPr>
+          <w:sz w:val="32"/>
+          <w:szCs w:val="32"/>
+        </w:rPr>
+        <w:t>.2. 1.</w:t>
+      </w:r>
+      <w:r>
+        <w:rPr>
+          <w:sz w:val="32"/>
+          <w:szCs w:val="32"/>
+        </w:rPr>
+        <w:t>1.</w:t>
+      </w:r>
+      <w:r>
+        <w:rPr>
+          <w:sz w:val="32"/>
+          <w:szCs w:val="32"/>
+        </w:rPr>
+        <w:t xml:space="preserve"> Page d’authentification :</w:t>
+      </w:r>
+    </w:p>
+    <w:p>
+      <w:pPr>
+        <w:pStyle w:val="Titre4"/>
+        <w:rPr>
+          <w:sz w:val="32"/>
+          <w:szCs w:val="32"/>
+        </w:rPr>
+      </w:pPr>
+      <w:r>
+        <w:rPr>
+          <w:noProof/>
+          <w:sz w:val="32"/>
+          <w:szCs w:val="32"/>
+        </w:rPr>
+        <w:fldChar w:fldCharType="begin"/>
+      </w:r>
+      <w:r>
+        <w:rPr>
+          <w:noProof/>
+          <w:sz w:val="32"/>
+          <w:szCs w:val="32"/>
+        </w:rPr>
+        <w:instrText xml:space="preserve"> PAGEREF _Toc319769821 \h </w:instrText>
+      </w:r>
+      <w:r>
+        <w:rPr>
+          <w:noProof/>
+          <w:sz w:val="32"/>
+          <w:szCs w:val="32"/>
+        </w:rPr>
+      </w:r>
+      <w:r>
+        <w:rPr>
+          <w:noProof/>
+          <w:sz w:val="32"/>
+          <w:szCs w:val="32"/>
+        </w:rPr>
+        <w:fldChar w:fldCharType="separate"/>
+      </w:r>
+      <w:r>
+        <w:rPr>
+          <w:noProof/>
+          <w:sz w:val="32"/>
+          <w:szCs w:val="32"/>
+        </w:rPr>
+        <w:t>V</w:t>
+      </w:r>
+      <w:r>
+        <w:rPr>
+          <w:noProof/>
+          <w:sz w:val="32"/>
+          <w:szCs w:val="32"/>
+        </w:rPr>
+        <w:fldChar w:fldCharType="end"/>
+      </w:r>
+      <w:r>
+        <w:rPr>
+          <w:noProof/>
+          <w:sz w:val="32"/>
+          <w:szCs w:val="32"/>
+        </w:rPr>
+        <w:t>I</w:t>
+      </w:r>
+      <w:r>
+        <w:rPr>
+          <w:sz w:val="32"/>
+          <w:szCs w:val="32"/>
+        </w:rPr>
+        <w:t xml:space="preserve">.2. </w:t>
+      </w:r>
+      <w:r>
+        <w:rPr>
+          <w:sz w:val="32"/>
+          <w:szCs w:val="32"/>
+        </w:rPr>
+        <w:t>1</w:t>
+      </w:r>
+      <w:r>
+        <w:rPr>
+          <w:sz w:val="32"/>
+          <w:szCs w:val="32"/>
+        </w:rPr>
+        <w:t>.</w:t>
+      </w:r>
+      <w:r>
+        <w:rPr>
+          <w:sz w:val="32"/>
+          <w:szCs w:val="32"/>
+        </w:rPr>
+        <w:t>2.</w:t>
+      </w:r>
+      <w:r>
+        <w:rPr>
+          <w:sz w:val="32"/>
+          <w:szCs w:val="32"/>
+        </w:rPr>
+        <w:t xml:space="preserve"> Interfaces de tableaux de bord :</w:t>
+      </w:r>
+    </w:p>
+    <w:p/>
+    <w:p>
+      <w:pPr>
+        <w:pStyle w:val="Titre4"/>
+        <w:rPr>
+          <w:sz w:val="32"/>
+          <w:szCs w:val="32"/>
+        </w:rPr>
+      </w:pPr>
+      <w:r>
+        <w:rPr>
+          <w:noProof/>
+          <w:sz w:val="32"/>
+          <w:szCs w:val="32"/>
+        </w:rPr>
+        <w:fldChar w:fldCharType="begin"/>
+      </w:r>
+      <w:r>
+        <w:rPr>
+          <w:noProof/>
+          <w:sz w:val="32"/>
+          <w:szCs w:val="32"/>
+        </w:rPr>
+        <w:instrText xml:space="preserve"> PAGEREF _Toc319769821 \h </w:instrText>
+      </w:r>
+      <w:r>
+        <w:rPr>
+          <w:noProof/>
+          <w:sz w:val="32"/>
+          <w:szCs w:val="32"/>
+        </w:rPr>
+      </w:r>
+      <w:r>
+        <w:rPr>
+          <w:noProof/>
+          <w:sz w:val="32"/>
+          <w:szCs w:val="32"/>
+        </w:rPr>
+        <w:fldChar w:fldCharType="separate"/>
+      </w:r>
+      <w:r>
+        <w:rPr>
+          <w:noProof/>
+          <w:sz w:val="32"/>
+          <w:szCs w:val="32"/>
+        </w:rPr>
+        <w:t>V</w:t>
+      </w:r>
+      <w:r>
+        <w:rPr>
+          <w:noProof/>
+          <w:sz w:val="32"/>
+          <w:szCs w:val="32"/>
+        </w:rPr>
+        <w:fldChar w:fldCharType="end"/>
+      </w:r>
+      <w:r>
+        <w:rPr>
+          <w:noProof/>
+          <w:sz w:val="32"/>
+          <w:szCs w:val="32"/>
+        </w:rPr>
+        <w:t>I</w:t>
+      </w:r>
+      <w:r>
+        <w:rPr>
+          <w:sz w:val="32"/>
+          <w:szCs w:val="32"/>
+        </w:rPr>
+        <w:t>.2.</w:t>
+      </w:r>
+      <w:r>
+        <w:rPr>
+          <w:sz w:val="32"/>
+          <w:szCs w:val="32"/>
+        </w:rPr>
+        <w:t>1.</w:t>
+      </w:r>
+      <w:r>
+        <w:rPr>
+          <w:sz w:val="32"/>
+          <w:szCs w:val="32"/>
+        </w:rPr>
+        <w:t xml:space="preserve"> 3. Interfaces de Gestion des </w:t>
+      </w:r>
+      <w:r>
+        <w:rPr>
+          <w:sz w:val="32"/>
+          <w:szCs w:val="32"/>
+        </w:rPr>
+        <w:t>Résultats :</w:t>
+      </w:r>
+      <w:r>
+        <w:rPr>
+          <w:sz w:val="32"/>
+          <w:szCs w:val="32"/>
+        </w:rPr>
+        <w:tab/>
+      </w:r>
+    </w:p>
+    <w:p/>
+    <w:p>
+      <w:pPr>
+        <w:pStyle w:val="Titre4"/>
+        <w:rPr>
+          <w:sz w:val="32"/>
+          <w:szCs w:val="32"/>
+        </w:rPr>
+      </w:pPr>
+      <w:r>
+        <w:rPr>
+          <w:noProof/>
+          <w:sz w:val="32"/>
+          <w:szCs w:val="32"/>
+        </w:rPr>
+        <w:fldChar w:fldCharType="begin"/>
+      </w:r>
+      <w:r>
+        <w:rPr>
+          <w:noProof/>
+          <w:sz w:val="32"/>
+          <w:szCs w:val="32"/>
+        </w:rPr>
+        <w:instrText xml:space="preserve"> PAGEREF _Toc319769821 \h </w:instrText>
+      </w:r>
+      <w:r>
+        <w:rPr>
+          <w:noProof/>
+          <w:sz w:val="32"/>
+          <w:szCs w:val="32"/>
+        </w:rPr>
+      </w:r>
+      <w:r>
+        <w:rPr>
+          <w:noProof/>
+          <w:sz w:val="32"/>
+          <w:szCs w:val="32"/>
+        </w:rPr>
+        <w:fldChar w:fldCharType="separate"/>
+      </w:r>
+      <w:r>
+        <w:rPr>
+          <w:noProof/>
+          <w:sz w:val="32"/>
+          <w:szCs w:val="32"/>
+        </w:rPr>
+        <w:t>V</w:t>
+      </w:r>
+      <w:r>
+        <w:rPr>
+          <w:noProof/>
+          <w:sz w:val="32"/>
+          <w:szCs w:val="32"/>
+        </w:rPr>
+        <w:fldChar w:fldCharType="end"/>
+      </w:r>
+      <w:r>
+        <w:rPr>
+          <w:noProof/>
+          <w:sz w:val="32"/>
+          <w:szCs w:val="32"/>
+        </w:rPr>
+        <w:t>I</w:t>
+      </w:r>
+      <w:r>
+        <w:rPr>
+          <w:sz w:val="32"/>
+          <w:szCs w:val="32"/>
+        </w:rPr>
+        <w:t>.2.</w:t>
+      </w:r>
+      <w:r>
+        <w:rPr>
+          <w:sz w:val="32"/>
+          <w:szCs w:val="32"/>
+        </w:rPr>
+        <w:t>1.</w:t>
+      </w:r>
+      <w:r>
+        <w:rPr>
+          <w:sz w:val="32"/>
+          <w:szCs w:val="32"/>
+        </w:rPr>
+        <w:t xml:space="preserve"> 4. Interfaces de Gestion des Postes :</w:t>
+      </w:r>
+    </w:p>
+    <w:p>
+      <w:pPr>
+        <w:pStyle w:val="Titre4"/>
+        <w:rPr>
+          <w:sz w:val="32"/>
+          <w:szCs w:val="32"/>
+        </w:rPr>
+      </w:pPr>
+      <w:r>
+        <w:rPr>
+          <w:noProof/>
+          <w:sz w:val="32"/>
+          <w:szCs w:val="32"/>
+        </w:rPr>
+        <w:fldChar w:fldCharType="begin"/>
+      </w:r>
+      <w:r>
+        <w:rPr>
+          <w:noProof/>
+          <w:sz w:val="32"/>
+          <w:szCs w:val="32"/>
+        </w:rPr>
+        <w:instrText xml:space="preserve"> PAGEREF _Toc319769821 \h </w:instrText>
+      </w:r>
+      <w:r>
+        <w:rPr>
+          <w:noProof/>
+          <w:sz w:val="32"/>
+          <w:szCs w:val="32"/>
+        </w:rPr>
+      </w:r>
+      <w:r>
+        <w:rPr>
+          <w:noProof/>
+          <w:sz w:val="32"/>
+          <w:szCs w:val="32"/>
+        </w:rPr>
+        <w:fldChar w:fldCharType="separate"/>
+      </w:r>
+      <w:r>
+        <w:rPr>
+          <w:noProof/>
+          <w:sz w:val="32"/>
+          <w:szCs w:val="32"/>
+        </w:rPr>
+        <w:t>V</w:t>
+      </w:r>
+      <w:r>
+        <w:rPr>
+          <w:noProof/>
+          <w:sz w:val="32"/>
+          <w:szCs w:val="32"/>
+        </w:rPr>
+        <w:fldChar w:fldCharType="end"/>
+      </w:r>
+      <w:r>
+        <w:rPr>
+          <w:noProof/>
+          <w:sz w:val="32"/>
+          <w:szCs w:val="32"/>
+        </w:rPr>
+        <w:t>I</w:t>
+      </w:r>
+      <w:r>
+        <w:rPr>
+          <w:sz w:val="32"/>
+          <w:szCs w:val="32"/>
+        </w:rPr>
+        <w:t>.2.</w:t>
+      </w:r>
+      <w:r>
+        <w:rPr>
+          <w:sz w:val="32"/>
+          <w:szCs w:val="32"/>
+        </w:rPr>
+        <w:t>1.</w:t>
+      </w:r>
+      <w:r>
+        <w:rPr>
+          <w:sz w:val="32"/>
+          <w:szCs w:val="32"/>
+        </w:rPr>
+        <w:t xml:space="preserve"> 5. Interfaces de Modification de</w:t>
+      </w:r>
+      <w:r>
+        <w:rPr>
+          <w:sz w:val="32"/>
+          <w:szCs w:val="32"/>
+        </w:rPr>
+        <w:t>s</w:t>
+      </w:r>
+      <w:r>
+        <w:rPr>
+          <w:sz w:val="32"/>
+          <w:szCs w:val="32"/>
+        </w:rPr>
+        <w:t xml:space="preserve"> Password</w:t>
+      </w:r>
+      <w:r>
+        <w:rPr>
+          <w:sz w:val="32"/>
+          <w:szCs w:val="32"/>
+        </w:rPr>
+        <w:t>s</w:t>
+      </w:r>
+      <w:r>
+        <w:rPr>
+          <w:sz w:val="32"/>
+          <w:szCs w:val="32"/>
+        </w:rPr>
+        <w:t xml:space="preserve"> :</w:t>
+      </w:r>
+    </w:p>
+    <w:p/>
+    <w:p/>
+    <w:p/>
+    <w:p>
+      <w:pPr>
+        <w:pStyle w:val="Titre3"/>
+        <w:jc w:val="both"/>
+      </w:pPr>
+      <w:r>
+        <w:rPr>
+          <w:noProof/>
+          <w:sz w:val="36"/>
+          <w:szCs w:val="36"/>
+        </w:rPr>
+        <w:fldChar w:fldCharType="begin"/>
+      </w:r>
+      <w:r>
+        <w:rPr>
+          <w:noProof/>
+          <w:sz w:val="36"/>
+          <w:szCs w:val="36"/>
+        </w:rPr>
+        <w:instrText xml:space="preserve"> PAGEREF _Toc319769821 \h </w:instrText>
+      </w:r>
+      <w:r>
+        <w:rPr>
+          <w:noProof/>
+          <w:sz w:val="36"/>
+          <w:szCs w:val="36"/>
+        </w:rPr>
+      </w:r>
+      <w:r>
+        <w:rPr>
+          <w:noProof/>
+          <w:sz w:val="36"/>
+          <w:szCs w:val="36"/>
+        </w:rPr>
+        <w:fldChar w:fldCharType="separate"/>
+      </w:r>
+      <w:r>
+        <w:rPr>
+          <w:noProof/>
+          <w:sz w:val="36"/>
+          <w:szCs w:val="36"/>
+        </w:rPr>
+        <w:t>V</w:t>
+      </w:r>
+      <w:r>
+        <w:rPr>
+          <w:noProof/>
+          <w:sz w:val="36"/>
+          <w:szCs w:val="36"/>
+        </w:rPr>
+        <w:fldChar w:fldCharType="end"/>
+      </w:r>
+      <w:r>
+        <w:rPr>
+          <w:noProof/>
+          <w:sz w:val="36"/>
+          <w:szCs w:val="36"/>
+        </w:rPr>
+        <w:t>I</w:t>
+      </w:r>
+      <w:r>
+        <w:rPr>
+          <w:sz w:val="36"/>
+          <w:szCs w:val="36"/>
+        </w:rPr>
+        <w:t>.2.</w:t>
+      </w:r>
+      <w:r>
+        <w:t xml:space="preserve"> </w:t>
+      </w:r>
+      <w:r>
+        <w:t>2</w:t>
+      </w:r>
+      <w:r>
+        <w:t>.</w:t>
+      </w:r>
+      <w:r>
+        <w:t xml:space="preserve"> </w:t>
+      </w:r>
+      <w:r>
+        <w:t xml:space="preserve">Interfaces graphique partie </w:t>
+      </w:r>
+      <w:r>
+        <w:t>mobile</w:t>
+      </w:r>
+      <w:r>
+        <w:t xml:space="preserve"> :</w:t>
+      </w:r>
+    </w:p>
+    <w:p/>
+    <w:p>
+      <w:pPr>
+        <w:pStyle w:val="Titre4"/>
+        <w:rPr>
+          <w:sz w:val="32"/>
+          <w:szCs w:val="32"/>
+        </w:rPr>
+      </w:pPr>
+      <w:r>
+        <w:rPr>
+          <w:noProof/>
+          <w:sz w:val="32"/>
+          <w:szCs w:val="32"/>
+        </w:rPr>
+        <w:lastRenderedPageBreak/>
+        <w:fldChar w:fldCharType="begin"/>
+      </w:r>
+      <w:r>
+        <w:rPr>
+          <w:noProof/>
+          <w:sz w:val="32"/>
+          <w:szCs w:val="32"/>
+        </w:rPr>
+        <w:instrText xml:space="preserve"> PAGEREF _Toc319769821 \h </w:instrText>
+      </w:r>
+      <w:r>
+        <w:rPr>
+          <w:noProof/>
+          <w:sz w:val="32"/>
+          <w:szCs w:val="32"/>
+        </w:rPr>
+      </w:r>
+      <w:r>
+        <w:rPr>
+          <w:noProof/>
+          <w:sz w:val="32"/>
+          <w:szCs w:val="32"/>
+        </w:rPr>
+        <w:fldChar w:fldCharType="separate"/>
+      </w:r>
+      <w:r>
+        <w:rPr>
+          <w:noProof/>
+          <w:sz w:val="32"/>
+          <w:szCs w:val="32"/>
+        </w:rPr>
+        <w:t>V</w:t>
+      </w:r>
+      <w:r>
+        <w:rPr>
+          <w:noProof/>
+          <w:sz w:val="32"/>
+          <w:szCs w:val="32"/>
+        </w:rPr>
+        <w:fldChar w:fldCharType="end"/>
+      </w:r>
+      <w:r>
+        <w:rPr>
+          <w:noProof/>
+          <w:sz w:val="32"/>
+          <w:szCs w:val="32"/>
+        </w:rPr>
+        <w:t>I</w:t>
+      </w:r>
+      <w:r>
+        <w:rPr>
+          <w:sz w:val="32"/>
+          <w:szCs w:val="32"/>
+        </w:rPr>
+        <w:t xml:space="preserve">.2. </w:t>
+      </w:r>
+      <w:r>
+        <w:rPr>
+          <w:sz w:val="32"/>
+          <w:szCs w:val="32"/>
+        </w:rPr>
+        <w:t>2</w:t>
+      </w:r>
+      <w:r>
+        <w:rPr>
+          <w:sz w:val="32"/>
+          <w:szCs w:val="32"/>
+        </w:rPr>
+        <w:t xml:space="preserve">.1. Page </w:t>
+      </w:r>
+      <w:r>
+        <w:rPr>
+          <w:sz w:val="32"/>
+          <w:szCs w:val="32"/>
+        </w:rPr>
+        <w:t>HOME</w:t>
+      </w:r>
+      <w:r>
+        <w:rPr>
+          <w:sz w:val="32"/>
+          <w:szCs w:val="32"/>
+        </w:rPr>
+        <w:t xml:space="preserve"> :</w:t>
+      </w:r>
+    </w:p>
+    <w:p>
+      <w:pPr>
+        <w:pStyle w:val="Titre4"/>
+        <w:rPr>
+          <w:sz w:val="32"/>
+          <w:szCs w:val="32"/>
+        </w:rPr>
+      </w:pPr>
+      <w:r>
+        <w:rPr>
+          <w:noProof/>
+          <w:sz w:val="32"/>
+          <w:szCs w:val="32"/>
+        </w:rPr>
+        <w:fldChar w:fldCharType="begin"/>
+      </w:r>
+      <w:r>
+        <w:rPr>
+          <w:noProof/>
+          <w:sz w:val="32"/>
+          <w:szCs w:val="32"/>
+        </w:rPr>
+        <w:instrText xml:space="preserve"> PAGEREF _Toc319769821 \h </w:instrText>
+      </w:r>
+      <w:r>
+        <w:rPr>
+          <w:noProof/>
+          <w:sz w:val="32"/>
+          <w:szCs w:val="32"/>
+        </w:rPr>
+      </w:r>
+      <w:r>
+        <w:rPr>
+          <w:noProof/>
+          <w:sz w:val="32"/>
+          <w:szCs w:val="32"/>
+        </w:rPr>
+        <w:fldChar w:fldCharType="separate"/>
+      </w:r>
+      <w:r>
+        <w:rPr>
+          <w:noProof/>
+          <w:sz w:val="32"/>
+          <w:szCs w:val="32"/>
+        </w:rPr>
+        <w:t>V</w:t>
+      </w:r>
+      <w:r>
+        <w:rPr>
+          <w:noProof/>
+          <w:sz w:val="32"/>
+          <w:szCs w:val="32"/>
+        </w:rPr>
+        <w:fldChar w:fldCharType="end"/>
+      </w:r>
+      <w:r>
+        <w:rPr>
+          <w:noProof/>
+          <w:sz w:val="32"/>
+          <w:szCs w:val="32"/>
+        </w:rPr>
+        <w:t>I</w:t>
+      </w:r>
+      <w:r>
+        <w:rPr>
+          <w:sz w:val="32"/>
+          <w:szCs w:val="32"/>
+        </w:rPr>
+        <w:t xml:space="preserve">.2. </w:t>
+      </w:r>
+      <w:r>
+        <w:rPr>
+          <w:sz w:val="32"/>
+          <w:szCs w:val="32"/>
+        </w:rPr>
+        <w:t>2</w:t>
+      </w:r>
+      <w:r>
+        <w:rPr>
+          <w:sz w:val="32"/>
+          <w:szCs w:val="32"/>
+        </w:rPr>
+        <w:t>.</w:t>
+      </w:r>
+      <w:r>
+        <w:rPr>
+          <w:sz w:val="32"/>
+          <w:szCs w:val="32"/>
+        </w:rPr>
+        <w:t>2</w:t>
+      </w:r>
+      <w:r>
+        <w:rPr>
+          <w:sz w:val="32"/>
+          <w:szCs w:val="32"/>
+        </w:rPr>
+        <w:t xml:space="preserve">. Page </w:t>
+      </w:r>
+      <w:r>
+        <w:rPr>
+          <w:sz w:val="32"/>
+          <w:szCs w:val="32"/>
+        </w:rPr>
+        <w:t>Annonces</w:t>
+      </w:r>
+      <w:r>
+        <w:rPr>
+          <w:sz w:val="32"/>
+          <w:szCs w:val="32"/>
+        </w:rPr>
+        <w:t xml:space="preserve"> :</w:t>
+      </w:r>
+    </w:p>
+    <w:p>
+      <w:pPr>
+        <w:pStyle w:val="Titre4"/>
+        <w:rPr>
+          <w:sz w:val="32"/>
+          <w:szCs w:val="32"/>
+        </w:rPr>
+      </w:pPr>
+      <w:r>
+        <w:rPr>
+          <w:noProof/>
+          <w:sz w:val="32"/>
+          <w:szCs w:val="32"/>
+        </w:rPr>
+        <w:fldChar w:fldCharType="begin"/>
+      </w:r>
+      <w:r>
+        <w:rPr>
+          <w:noProof/>
+          <w:sz w:val="32"/>
+          <w:szCs w:val="32"/>
+        </w:rPr>
+        <w:instrText xml:space="preserve"> PAGEREF _Toc319769821 \h </w:instrText>
+      </w:r>
+      <w:r>
+        <w:rPr>
+          <w:noProof/>
+          <w:sz w:val="32"/>
+          <w:szCs w:val="32"/>
+        </w:rPr>
+      </w:r>
+      <w:r>
+        <w:rPr>
+          <w:noProof/>
+          <w:sz w:val="32"/>
+          <w:szCs w:val="32"/>
+        </w:rPr>
+        <w:fldChar w:fldCharType="separate"/>
+      </w:r>
+      <w:r>
+        <w:rPr>
+          <w:noProof/>
+          <w:sz w:val="32"/>
+          <w:szCs w:val="32"/>
+        </w:rPr>
+        <w:t>V</w:t>
+      </w:r>
+      <w:r>
+        <w:rPr>
+          <w:noProof/>
+          <w:sz w:val="32"/>
+          <w:szCs w:val="32"/>
+        </w:rPr>
+        <w:fldChar w:fldCharType="end"/>
+      </w:r>
+      <w:r>
+        <w:rPr>
+          <w:noProof/>
+          <w:sz w:val="32"/>
+          <w:szCs w:val="32"/>
+        </w:rPr>
+        <w:t>I</w:t>
+      </w:r>
+      <w:r>
+        <w:rPr>
+          <w:sz w:val="32"/>
+          <w:szCs w:val="32"/>
+        </w:rPr>
+        <w:t xml:space="preserve">.2. </w:t>
+      </w:r>
+      <w:r>
+        <w:rPr>
+          <w:sz w:val="32"/>
+          <w:szCs w:val="32"/>
+        </w:rPr>
+        <w:t>2</w:t>
+      </w:r>
+      <w:r>
+        <w:rPr>
+          <w:sz w:val="32"/>
+          <w:szCs w:val="32"/>
+        </w:rPr>
+        <w:t>.</w:t>
+      </w:r>
+      <w:r>
+        <w:rPr>
+          <w:sz w:val="32"/>
+          <w:szCs w:val="32"/>
+        </w:rPr>
+        <w:t>3</w:t>
+      </w:r>
+      <w:r>
+        <w:rPr>
+          <w:sz w:val="32"/>
+          <w:szCs w:val="32"/>
+        </w:rPr>
+        <w:t xml:space="preserve">. Page </w:t>
+      </w:r>
+      <w:r>
+        <w:rPr>
+          <w:sz w:val="32"/>
+          <w:szCs w:val="32"/>
+        </w:rPr>
+        <w:t>Résultats</w:t>
+      </w:r>
+      <w:r>
+        <w:rPr>
+          <w:sz w:val="32"/>
+          <w:szCs w:val="32"/>
+        </w:rPr>
+        <w:t xml:space="preserve"> :</w:t>
+      </w:r>
+    </w:p>
+    <w:p>
+      <w:pPr>
+        <w:pStyle w:val="Titre4"/>
+        <w:rPr>
+          <w:sz w:val="32"/>
+          <w:szCs w:val="32"/>
+        </w:rPr>
+      </w:pPr>
+      <w:r>
+        <w:rPr>
+          <w:noProof/>
+          <w:sz w:val="32"/>
+          <w:szCs w:val="32"/>
+        </w:rPr>
+        <w:fldChar w:fldCharType="begin"/>
+      </w:r>
+      <w:r>
+        <w:rPr>
+          <w:noProof/>
+          <w:sz w:val="32"/>
+          <w:szCs w:val="32"/>
+        </w:rPr>
+        <w:instrText xml:space="preserve"> PAGEREF _Toc319769821 \h </w:instrText>
+      </w:r>
+      <w:r>
+        <w:rPr>
+          <w:noProof/>
+          <w:sz w:val="32"/>
+          <w:szCs w:val="32"/>
+        </w:rPr>
+      </w:r>
+      <w:r>
+        <w:rPr>
+          <w:noProof/>
+          <w:sz w:val="32"/>
+          <w:szCs w:val="32"/>
+        </w:rPr>
+        <w:fldChar w:fldCharType="separate"/>
+      </w:r>
+      <w:r>
+        <w:rPr>
+          <w:noProof/>
+          <w:sz w:val="32"/>
+          <w:szCs w:val="32"/>
+        </w:rPr>
+        <w:t>V</w:t>
+      </w:r>
+      <w:r>
+        <w:rPr>
+          <w:noProof/>
+          <w:sz w:val="32"/>
+          <w:szCs w:val="32"/>
+        </w:rPr>
+        <w:fldChar w:fldCharType="end"/>
+      </w:r>
+      <w:r>
+        <w:rPr>
+          <w:noProof/>
+          <w:sz w:val="32"/>
+          <w:szCs w:val="32"/>
+        </w:rPr>
+        <w:t>I</w:t>
+      </w:r>
+      <w:r>
+        <w:rPr>
+          <w:sz w:val="32"/>
+          <w:szCs w:val="32"/>
+        </w:rPr>
+        <w:t>.2. 2.</w:t>
+      </w:r>
+      <w:r>
+        <w:rPr>
+          <w:sz w:val="32"/>
+          <w:szCs w:val="32"/>
+        </w:rPr>
+        <w:t>4</w:t>
+      </w:r>
+      <w:r>
+        <w:rPr>
+          <w:sz w:val="32"/>
+          <w:szCs w:val="32"/>
+        </w:rPr>
+        <w:t xml:space="preserve">. Page </w:t>
+      </w:r>
+      <w:r>
+        <w:rPr>
+          <w:sz w:val="32"/>
+          <w:szCs w:val="32"/>
+        </w:rPr>
+        <w:t>Statistiques</w:t>
+      </w:r>
+      <w:r>
+        <w:rPr>
+          <w:sz w:val="32"/>
+          <w:szCs w:val="32"/>
+        </w:rPr>
+        <w:t xml:space="preserve"> :</w:t>
+      </w:r>
+    </w:p>
+    <w:p/>
+    <w:p/>
+    <w:p>
+      <w:pPr>
+        <w:pStyle w:val="Titre2"/>
+        <w:jc w:val="left"/>
+        <w:rPr>
+          <w:sz w:val="36"/>
+          <w:szCs w:val="36"/>
+        </w:rPr>
+      </w:pPr>
+      <w:r>
+        <w:rPr>
+          <w:noProof/>
+          <w:sz w:val="36"/>
+          <w:szCs w:val="36"/>
+        </w:rPr>
+        <w:fldChar w:fldCharType="begin"/>
+      </w:r>
+      <w:r>
+        <w:rPr>
+          <w:noProof/>
+          <w:sz w:val="36"/>
+          <w:szCs w:val="36"/>
+        </w:rPr>
+        <w:instrText xml:space="preserve"> PAGEREF _Toc319769821 \h </w:instrText>
+      </w:r>
+      <w:r>
+        <w:rPr>
+          <w:noProof/>
+          <w:sz w:val="36"/>
+          <w:szCs w:val="36"/>
+        </w:rPr>
+      </w:r>
+      <w:r>
+        <w:rPr>
+          <w:noProof/>
+          <w:sz w:val="36"/>
+          <w:szCs w:val="36"/>
+        </w:rPr>
+        <w:fldChar w:fldCharType="separate"/>
+      </w:r>
+      <w:r>
+        <w:rPr>
+          <w:noProof/>
+          <w:sz w:val="36"/>
+          <w:szCs w:val="36"/>
+        </w:rPr>
+        <w:t>V</w:t>
+      </w:r>
+      <w:r>
+        <w:rPr>
+          <w:noProof/>
+          <w:sz w:val="36"/>
+          <w:szCs w:val="36"/>
+        </w:rPr>
+        <w:fldChar w:fldCharType="end"/>
+      </w:r>
+      <w:r>
+        <w:rPr>
+          <w:noProof/>
+          <w:sz w:val="36"/>
+          <w:szCs w:val="36"/>
+        </w:rPr>
+        <w:t>I</w:t>
+      </w:r>
+      <w:r>
+        <w:rPr>
+          <w:sz w:val="36"/>
+          <w:szCs w:val="36"/>
+        </w:rPr>
+        <w:t>.</w:t>
+      </w:r>
+      <w:r>
+        <w:rPr>
+          <w:sz w:val="36"/>
+          <w:szCs w:val="36"/>
+        </w:rPr>
+        <w:t>3</w:t>
+      </w:r>
+      <w:r>
+        <w:rPr>
+          <w:sz w:val="36"/>
+          <w:szCs w:val="36"/>
+        </w:rPr>
+        <w:t>.</w:t>
+      </w:r>
+      <w:r>
+        <w:t xml:space="preserve"> </w:t>
+      </w:r>
+      <w:r>
+        <w:rPr>
+          <w:sz w:val="36"/>
+          <w:szCs w:val="36"/>
+        </w:rPr>
+        <w:t>Conclusion</w:t>
+      </w:r>
+      <w:r>
+        <w:rPr>
+          <w:sz w:val="36"/>
+          <w:szCs w:val="36"/>
+        </w:rPr>
+        <w:t xml:space="preserve"> :</w:t>
+      </w:r>
+    </w:p>
+    <w:p>
+      <w:pPr>
+        <w:jc w:val="both"/>
+        <w:rPr>
+          <w:sz w:val="24"/>
+          <w:szCs w:val="24"/>
+          <w:lang w:eastAsia="fr-FR"/>
+        </w:rPr>
+      </w:pPr>
+      <w:r>
+        <w:rPr>
+          <w:sz w:val="24"/>
+          <w:szCs w:val="24"/>
+        </w:rPr>
+        <w:t>En somme, ce chapitre a permis de mettre en lumière les aspects évoqués dans le chapitre précédent. Il constitue la dernière partie de ce rapport et a pour objectif de clarifier toutes les fonctionnalités de l'application.</w:t>
+      </w:r>
+    </w:p>
+    <w:p>
+      <w:pPr>
+        <w:pStyle w:val="Titre2"/>
+        <w:jc w:val="left"/>
+        <w:rPr>
+          <w:sz w:val="36"/>
+          <w:szCs w:val="36"/>
+        </w:rPr>
+      </w:pPr>
+      <w:r>
+        <w:rPr>
+          <w:noProof/>
+          <w:sz w:val="36"/>
+          <w:szCs w:val="36"/>
+        </w:rPr>
+        <w:fldChar w:fldCharType="begin"/>
+      </w:r>
+      <w:r>
+        <w:rPr>
+          <w:noProof/>
+          <w:sz w:val="36"/>
+          <w:szCs w:val="36"/>
+        </w:rPr>
+        <w:instrText xml:space="preserve"> PAGEREF _Toc319769821 \h </w:instrText>
+      </w:r>
+      <w:r>
+        <w:rPr>
+          <w:noProof/>
+          <w:sz w:val="36"/>
+          <w:szCs w:val="36"/>
+        </w:rPr>
+      </w:r>
+      <w:r>
+        <w:rPr>
+          <w:noProof/>
+          <w:sz w:val="36"/>
+          <w:szCs w:val="36"/>
+        </w:rPr>
+        <w:fldChar w:fldCharType="separate"/>
+      </w:r>
+      <w:r>
+        <w:rPr>
+          <w:noProof/>
+          <w:sz w:val="36"/>
+          <w:szCs w:val="36"/>
+        </w:rPr>
+        <w:t>V</w:t>
+      </w:r>
+      <w:r>
+        <w:rPr>
+          <w:noProof/>
+          <w:sz w:val="36"/>
+          <w:szCs w:val="36"/>
+        </w:rPr>
+        <w:fldChar w:fldCharType="end"/>
+      </w:r>
+      <w:r>
+        <w:rPr>
+          <w:noProof/>
+          <w:sz w:val="36"/>
+          <w:szCs w:val="36"/>
+        </w:rPr>
+        <w:t>I</w:t>
+      </w:r>
+      <w:r>
+        <w:rPr>
+          <w:sz w:val="36"/>
+          <w:szCs w:val="36"/>
+        </w:rPr>
+        <w:t>.</w:t>
+      </w:r>
+      <w:r>
+        <w:rPr>
+          <w:sz w:val="36"/>
+          <w:szCs w:val="36"/>
+        </w:rPr>
+        <w:t>4</w:t>
+      </w:r>
+      <w:r>
+        <w:rPr>
+          <w:sz w:val="36"/>
+          <w:szCs w:val="36"/>
+        </w:rPr>
+        <w:t>.</w:t>
+      </w:r>
+      <w:r>
+        <w:t xml:space="preserve"> </w:t>
+      </w:r>
+      <w:r>
+        <w:rPr>
+          <w:sz w:val="36"/>
+          <w:szCs w:val="36"/>
+        </w:rPr>
+        <w:t>Conclusion</w:t>
+      </w:r>
+      <w:r>
+        <w:rPr>
+          <w:sz w:val="36"/>
+          <w:szCs w:val="36"/>
+        </w:rPr>
+        <w:t xml:space="preserve"> </w:t>
+      </w:r>
+      <w:r>
+        <w:rPr>
+          <w:sz w:val="36"/>
+          <w:szCs w:val="36"/>
+        </w:rPr>
+        <w:t>Générale</w:t>
+      </w:r>
+      <w:r>
+        <w:t xml:space="preserve"> </w:t>
+      </w:r>
+      <w:r>
+        <w:rPr>
+          <w:sz w:val="36"/>
+          <w:szCs w:val="36"/>
+        </w:rPr>
+        <w:t>:</w:t>
+      </w:r>
+    </w:p>
+    <w:p>
+      <w:pPr>
+        <w:pStyle w:val="Titre1"/>
+        <w:rPr>
+          <w:sz w:val="36"/>
+          <w:szCs w:val="36"/>
+        </w:rPr>
+      </w:pPr>
+      <w:r>
+        <w:rPr>
+          <w:sz w:val="36"/>
+          <w:szCs w:val="36"/>
+        </w:rPr>
+        <w:t>WEBOGRAPHIE</w:t>
+      </w:r>
+    </w:p>
+    <w:p/>
+    <w:p/>
+    <w:p/>
+    <w:p/>
+    <w:p/>
+    <w:p/>
+    <w:p/>
+    <w:p/>
+    <w:p/>
+    <w:p/>
     <w:p>
       <w:pPr>
         <w:spacing w:after="580"/>

</xml_diff>